<commit_message>
correcteur z fini + rapport rédigé jusquà corrrecteur z
</commit_message>
<xml_diff>
--- a/RAPPORT/RAPPORT.docx
+++ b/RAPPORT/RAPPORT.docx
@@ -105,13 +105,7 @@
     <w:p/>
     <w:p>
       <w:r>
-        <w:t>7. Le µC prend en compte des tensions. Le capteur de consigne est le potentiomètre d'entrée et le capteur de sortie (g</w:t>
-      </w:r>
-      <w:r>
-        <w:t>ran</w:t>
-      </w:r>
-      <w:r>
-        <w:t>deur physique à asservir)</w:t>
+        <w:t>7. Le µC prend en compte des tensions. Le capteur de consigne est le potentiomètre d'entrée et le capteur de sortie (grandeur physique à asservir)</w:t>
       </w:r>
     </w:p>
     <w:p>
@@ -160,13 +154,7 @@
         <w:rPr>
           <w:b/>
         </w:rPr>
-        <w:t xml:space="preserve">Point </w:t>
-      </w:r>
-      <w:r>
-        <w:rPr>
-          <w:b/>
-        </w:rPr>
-        <w:t>hacheur :</w:t>
+        <w:t>Point hacheur :</w:t>
       </w:r>
     </w:p>
     <w:p>
@@ -179,69 +167,21 @@
         <w:rPr>
           <w:i/>
         </w:rPr>
-        <w:t>On entre avec V=24V (tension batt</w:t>
-      </w:r>
+        <w:t xml:space="preserve">On entre avec V=24V (tension batterie). </w:t>
+      </w:r>
+      <w:proofErr w:type="gramStart"/>
       <w:r>
         <w:rPr>
           <w:i/>
         </w:rPr>
-        <w:t>erie</w:t>
-      </w:r>
+        <w:t>Le hacheur</w:t>
+      </w:r>
+      <w:proofErr w:type="gramEnd"/>
       <w:r>
         <w:rPr>
           <w:i/>
         </w:rPr>
-        <w:t xml:space="preserve">). </w:t>
-      </w:r>
-      <w:proofErr w:type="gramStart"/>
-      <w:r>
-        <w:rPr>
-          <w:i/>
-        </w:rPr>
-        <w:t>Le hacheur</w:t>
-      </w:r>
-      <w:proofErr w:type="gramEnd"/>
-      <w:r>
-        <w:rPr>
-          <w:i/>
-        </w:rPr>
-        <w:t xml:space="preserve"> 4Q est un conv</w:t>
-      </w:r>
-      <w:r>
-        <w:rPr>
-          <w:i/>
-        </w:rPr>
-        <w:t>ertisseur</w:t>
-      </w:r>
-      <w:r>
-        <w:rPr>
-          <w:i/>
-        </w:rPr>
-        <w:t xml:space="preserve"> de puissance. Il adapte la q</w:t>
-      </w:r>
-      <w:r>
-        <w:rPr>
-          <w:i/>
-        </w:rPr>
-        <w:t>uan</w:t>
-      </w:r>
-      <w:r>
-        <w:rPr>
-          <w:i/>
-        </w:rPr>
-        <w:t>t</w:t>
-      </w:r>
-      <w:r>
-        <w:rPr>
-          <w:i/>
-        </w:rPr>
-        <w:t>i</w:t>
-      </w:r>
-      <w:r>
-        <w:rPr>
-          <w:i/>
-        </w:rPr>
-        <w:t>té d'énergie, et le courant qui sera régulé par le µC.</w:t>
+        <w:t xml:space="preserve"> 4Q est un convertisseur de puissance. Il adapte la quantité d'énergie, et le courant qui sera régulé par le µC.</w:t>
       </w:r>
     </w:p>
     <w:p>
@@ -333,8 +273,420 @@
       </w:r>
     </w:p>
     <w:p>
+      <w:r>
+        <w:t>(</w:t>
+      </w:r>
+      <w:proofErr w:type="gramStart"/>
+      <w:r>
+        <w:t>à</w:t>
+      </w:r>
+      <w:proofErr w:type="gramEnd"/>
+      <w:r>
+        <w:t xml:space="preserve"> faire)</w:t>
+      </w:r>
+    </w:p>
+    <w:p/>
+    <w:p/>
+    <w:p/>
+    <w:p/>
+    <w:p/>
+    <w:p/>
+    <w:p>
+      <w:r>
+        <w:lastRenderedPageBreak/>
+        <w:t>MISE EN PLACE DU CORRECTEUR MATLAB</w:t>
+      </w:r>
+      <w:r>
+        <w:t> :</w:t>
+      </w:r>
+    </w:p>
+    <w:p>
+      <w:r>
+        <w:rPr>
+          <w:noProof/>
+        </w:rPr>
+        <w:drawing>
+          <wp:anchor distT="0" distB="0" distL="114300" distR="114300" simplePos="0" relativeHeight="251659264" behindDoc="1" locked="0" layoutInCell="1" allowOverlap="1" wp14:anchorId="7584ED2F" wp14:editId="18FC5503">
+            <wp:simplePos x="0" y="0"/>
+            <wp:positionH relativeFrom="margin">
+              <wp:align>left</wp:align>
+            </wp:positionH>
+            <wp:positionV relativeFrom="paragraph">
+              <wp:posOffset>467360</wp:posOffset>
+            </wp:positionV>
+            <wp:extent cx="5603240" cy="2986405"/>
+            <wp:effectExtent l="0" t="0" r="0" b="4445"/>
+            <wp:wrapSquare wrapText="bothSides"/>
+            <wp:docPr id="2" name="Image 2"/>
+            <wp:cNvGraphicFramePr>
+              <a:graphicFrameLocks xmlns:a="http://schemas.openxmlformats.org/drawingml/2006/main" noChangeAspect="1"/>
+            </wp:cNvGraphicFramePr>
+            <a:graphic xmlns:a="http://schemas.openxmlformats.org/drawingml/2006/main">
+              <a:graphicData uri="http://schemas.openxmlformats.org/drawingml/2006/picture">
+                <pic:pic xmlns:pic="http://schemas.openxmlformats.org/drawingml/2006/picture">
+                  <pic:nvPicPr>
+                    <pic:cNvPr id="2" name="Bode_Open_LOOP.png"/>
+                    <pic:cNvPicPr/>
+                  </pic:nvPicPr>
+                  <pic:blipFill rotWithShape="1">
+                    <a:blip r:embed="rId5" cstate="print">
+                      <a:extLst>
+                        <a:ext uri="{28A0092B-C50C-407E-A947-70E740481C1C}">
+                          <a14:useLocalDpi xmlns:a14="http://schemas.microsoft.com/office/drawing/2010/main" val="0"/>
+                        </a:ext>
+                      </a:extLst>
+                    </a:blip>
+                    <a:srcRect b="5232"/>
+                    <a:stretch/>
+                  </pic:blipFill>
+                  <pic:spPr bwMode="auto">
+                    <a:xfrm>
+                      <a:off x="0" y="0"/>
+                      <a:ext cx="5603240" cy="2986405"/>
+                    </a:xfrm>
+                    <a:prstGeom prst="rect">
+                      <a:avLst/>
+                    </a:prstGeom>
+                    <a:ln>
+                      <a:noFill/>
+                    </a:ln>
+                    <a:extLst>
+                      <a:ext uri="{53640926-AAD7-44D8-BBD7-CCE9431645EC}">
+                        <a14:shadowObscured xmlns:a14="http://schemas.microsoft.com/office/drawing/2010/main"/>
+                      </a:ext>
+                    </a:extLst>
+                  </pic:spPr>
+                </pic:pic>
+              </a:graphicData>
+            </a:graphic>
+            <wp14:sizeRelH relativeFrom="margin">
+              <wp14:pctWidth>0</wp14:pctWidth>
+            </wp14:sizeRelH>
+            <wp14:sizeRelV relativeFrom="margin">
+              <wp14:pctHeight>0</wp14:pctHeight>
+            </wp14:sizeRelV>
+          </wp:anchor>
+        </w:drawing>
+      </w:r>
+      <w:r>
+        <w:t>D’abord, nous avons tracé sur MATLAB notre système en boucle ouverte pour faire apparaître les pôles et voir si notre modélisation était bonne :</w:t>
+      </w:r>
+    </w:p>
+    <w:p/>
+    <w:p/>
+    <w:p>
+      <w:r>
+        <w:t>On peut donc confirmer que notre marge de phase est bonne, car à ft on à environ 80° de marge de phase ce qui est supérieur à 45°. Nous avons alors construit un diagramme Simulink avec saturateur sur alpha pour tester le comportement de C(p) en continu :</w:t>
+      </w:r>
+    </w:p>
+    <w:p>
+      <w:pPr>
+        <w:rPr>
+          <w:noProof/>
+        </w:rPr>
+      </w:pPr>
+    </w:p>
+    <w:p/>
+    <w:p>
+      <w:r>
+        <w:rPr>
+          <w:noProof/>
+        </w:rPr>
+        <w:drawing>
+          <wp:anchor distT="0" distB="0" distL="114300" distR="114300" simplePos="0" relativeHeight="251660288" behindDoc="1" locked="0" layoutInCell="1" allowOverlap="1" wp14:anchorId="2AFCBDA2" wp14:editId="492D03A2">
+            <wp:simplePos x="0" y="0"/>
+            <wp:positionH relativeFrom="margin">
+              <wp:align>left</wp:align>
+            </wp:positionH>
+            <wp:positionV relativeFrom="page">
+              <wp:posOffset>6219825</wp:posOffset>
+            </wp:positionV>
+            <wp:extent cx="5779770" cy="2552700"/>
+            <wp:effectExtent l="0" t="0" r="0" b="0"/>
+            <wp:wrapTight wrapText="bothSides">
+              <wp:wrapPolygon edited="0">
+                <wp:start x="0" y="0"/>
+                <wp:lineTo x="0" y="21439"/>
+                <wp:lineTo x="21500" y="21439"/>
+                <wp:lineTo x="21500" y="0"/>
+                <wp:lineTo x="0" y="0"/>
+              </wp:wrapPolygon>
+            </wp:wrapTight>
+            <wp:docPr id="4" name="Image 4"/>
+            <wp:cNvGraphicFramePr>
+              <a:graphicFrameLocks xmlns:a="http://schemas.openxmlformats.org/drawingml/2006/main" noChangeAspect="1"/>
+            </wp:cNvGraphicFramePr>
+            <a:graphic xmlns:a="http://schemas.openxmlformats.org/drawingml/2006/main">
+              <a:graphicData uri="http://schemas.openxmlformats.org/drawingml/2006/picture">
+                <pic:pic xmlns:pic="http://schemas.openxmlformats.org/drawingml/2006/picture">
+                  <pic:nvPicPr>
+                    <pic:cNvPr id="1" name=""/>
+                    <pic:cNvPicPr/>
+                  </pic:nvPicPr>
+                  <pic:blipFill rotWithShape="1">
+                    <a:blip r:embed="rId6" cstate="print">
+                      <a:extLst>
+                        <a:ext uri="{28A0092B-C50C-407E-A947-70E740481C1C}">
+                          <a14:useLocalDpi xmlns:a14="http://schemas.microsoft.com/office/drawing/2010/main" val="0"/>
+                        </a:ext>
+                      </a:extLst>
+                    </a:blip>
+                    <a:srcRect l="12007" t="23879" r="8527" b="13715"/>
+                    <a:stretch/>
+                  </pic:blipFill>
+                  <pic:spPr bwMode="auto">
+                    <a:xfrm>
+                      <a:off x="0" y="0"/>
+                      <a:ext cx="5779770" cy="2552700"/>
+                    </a:xfrm>
+                    <a:prstGeom prst="rect">
+                      <a:avLst/>
+                    </a:prstGeom>
+                    <a:ln>
+                      <a:noFill/>
+                    </a:ln>
+                    <a:extLst>
+                      <a:ext uri="{53640926-AAD7-44D8-BBD7-CCE9431645EC}">
+                        <a14:shadowObscured xmlns:a14="http://schemas.microsoft.com/office/drawing/2010/main"/>
+                      </a:ext>
+                    </a:extLst>
+                  </pic:spPr>
+                </pic:pic>
+              </a:graphicData>
+            </a:graphic>
+            <wp14:sizeRelH relativeFrom="margin">
+              <wp14:pctWidth>0</wp14:pctWidth>
+            </wp14:sizeRelH>
+            <wp14:sizeRelV relativeFrom="margin">
+              <wp14:pctHeight>0</wp14:pctHeight>
+            </wp14:sizeRelV>
+          </wp:anchor>
+        </w:drawing>
+      </w:r>
+    </w:p>
+    <w:p>
+      <w:pPr>
+        <w:jc w:val="both"/>
+      </w:pPr>
+      <w:r>
+        <w:lastRenderedPageBreak/>
+        <w:t xml:space="preserve">Dans un premier temps, nous avons implémenté le correcteur en continu (domaine de Laplace). Nous sommes partis sur un correcteur PI, avec une fréquence de coupure placée à 80Hz pour compenser ce pôle dans le système en BF. </w:t>
+      </w:r>
+      <w:r>
+        <w:t>Le but était de placer la fréquence de transition à 400Hz. Pour cela, nous avons déterminé la relation entre Kp et Ki (cf. script MATLAB en annexe) de sorte à compenser le pôle, puis nous avons calculé Ki de sorte à régler la marge de phase souhaitée.</w:t>
+      </w:r>
+      <w:r>
+        <w:t xml:space="preserve"> On remarque ici un léger overshoot </w:t>
+      </w:r>
       <w:bookmarkStart w:id="0" w:name="_GoBack"/>
       <w:bookmarkEnd w:id="0"/>
+      <w:r>
+        <w:t>dû</w:t>
+      </w:r>
+      <w:r>
+        <w:t xml:space="preserve"> à la saturation (problème de Simulink qui ne repère pas le saturateur au départ).</w:t>
+      </w:r>
+    </w:p>
+    <w:p/>
+    <w:p>
+      <w:r>
+        <w:rPr>
+          <w:noProof/>
+        </w:rPr>
+        <w:drawing>
+          <wp:inline distT="0" distB="0" distL="0" distR="0" wp14:anchorId="1B9A6C15" wp14:editId="0E312092">
+            <wp:extent cx="5450840" cy="3451860"/>
+            <wp:effectExtent l="0" t="0" r="0" b="0"/>
+            <wp:docPr id="3" name="Image 3"/>
+            <wp:cNvGraphicFramePr>
+              <a:graphicFrameLocks xmlns:a="http://schemas.openxmlformats.org/drawingml/2006/main" noChangeAspect="1"/>
+            </wp:cNvGraphicFramePr>
+            <a:graphic xmlns:a="http://schemas.openxmlformats.org/drawingml/2006/main">
+              <a:graphicData uri="http://schemas.openxmlformats.org/drawingml/2006/picture">
+                <pic:pic xmlns:pic="http://schemas.openxmlformats.org/drawingml/2006/picture">
+                  <pic:nvPicPr>
+                    <pic:cNvPr id="3" name="comportement_continu.png"/>
+                    <pic:cNvPicPr/>
+                  </pic:nvPicPr>
+                  <pic:blipFill>
+                    <a:blip r:embed="rId7" cstate="print">
+                      <a:extLst>
+                        <a:ext uri="{28A0092B-C50C-407E-A947-70E740481C1C}">
+                          <a14:useLocalDpi xmlns:a14="http://schemas.microsoft.com/office/drawing/2010/main" val="0"/>
+                        </a:ext>
+                      </a:extLst>
+                    </a:blip>
+                    <a:stretch>
+                      <a:fillRect/>
+                    </a:stretch>
+                  </pic:blipFill>
+                  <pic:spPr>
+                    <a:xfrm>
+                      <a:off x="0" y="0"/>
+                      <a:ext cx="5450840" cy="3451860"/>
+                    </a:xfrm>
+                    <a:prstGeom prst="rect">
+                      <a:avLst/>
+                    </a:prstGeom>
+                  </pic:spPr>
+                </pic:pic>
+              </a:graphicData>
+            </a:graphic>
+          </wp:inline>
+        </w:drawing>
+      </w:r>
+    </w:p>
+    <w:p/>
+    <w:p>
+      <w:pPr>
+        <w:jc w:val="both"/>
+      </w:pPr>
+      <w:r>
+        <w:t>Nous avons ensuite passé notre PID dans le Simulink en mode discret</w:t>
+      </w:r>
+      <w:r>
+        <w:t>, pour observer que notre correcteur satisfaisait les spécifications du cahier des charges avant de l’implémenter sur microcontrôleur. En première approche, on a réglé la fréquence d’échantillonnage à 800Hz de sorte à satisfaire strictement le critère de Shannon (la bande passante du système vaut environ f</w:t>
+      </w:r>
+      <w:r>
+        <w:rPr>
+          <w:vertAlign w:val="subscript"/>
+        </w:rPr>
+        <w:t>t</w:t>
+      </w:r>
+      <w:r>
+        <w:t xml:space="preserve">=400Hz). Or, la transformation bilinéaire introduit dans le système un retard pur en exponentielle, qui dépend de Te </w:t>
+      </w:r>
+      <w:r>
+        <w:t>(exp</w:t>
+      </w:r>
+      <w:r>
+        <w:t>[-Te*p/2</w:t>
+      </w:r>
+      <w:r>
+        <w:t>])</w:t>
+      </w:r>
+      <w:r>
+        <w:t>. Ce retard génère des oscillations dans le système, car il engendre une perte de marge de phase.</w:t>
+      </w:r>
+      <w:r>
+        <w:t xml:space="preserve"> Nous avons donc décidé de passer f</w:t>
+      </w:r>
+      <w:r>
+        <w:rPr>
+          <w:vertAlign w:val="subscript"/>
+        </w:rPr>
+        <w:t>e</w:t>
+      </w:r>
+      <w:r>
+        <w:t xml:space="preserve"> à 10kHz, ce qui nous a donné des résultats plus que satisfaisants, car on colle quasiment au comportement en continu (10kHz étant acceptable car les CAN du STM32 fonctionnent à des vitesses largement supérieures et que la PWM est à 20kHz).</w:t>
+      </w:r>
+      <w:r>
+        <w:t xml:space="preserve"> Les résultats de nos expérimentations sont les suivants :</w:t>
+      </w:r>
+    </w:p>
+    <w:p>
+      <w:pPr>
+        <w:jc w:val="both"/>
+      </w:pPr>
+      <w:r>
+        <w:rPr>
+          <w:noProof/>
+        </w:rPr>
+        <w:lastRenderedPageBreak/>
+        <w:drawing>
+          <wp:inline distT="0" distB="0" distL="0" distR="0" wp14:anchorId="59F16343" wp14:editId="51F3E90C">
+            <wp:extent cx="5760720" cy="3648710"/>
+            <wp:effectExtent l="0" t="0" r="0" b="8890"/>
+            <wp:docPr id="5" name="Image 5"/>
+            <wp:cNvGraphicFramePr>
+              <a:graphicFrameLocks xmlns:a="http://schemas.openxmlformats.org/drawingml/2006/main" noChangeAspect="1"/>
+            </wp:cNvGraphicFramePr>
+            <a:graphic xmlns:a="http://schemas.openxmlformats.org/drawingml/2006/main">
+              <a:graphicData uri="http://schemas.openxmlformats.org/drawingml/2006/picture">
+                <pic:pic xmlns:pic="http://schemas.openxmlformats.org/drawingml/2006/picture">
+                  <pic:nvPicPr>
+                    <pic:cNvPr id="5" name="resultats_matlab_correcteur_numerique.png"/>
+                    <pic:cNvPicPr/>
+                  </pic:nvPicPr>
+                  <pic:blipFill>
+                    <a:blip r:embed="rId8" cstate="print">
+                      <a:extLst>
+                        <a:ext uri="{28A0092B-C50C-407E-A947-70E740481C1C}">
+                          <a14:useLocalDpi xmlns:a14="http://schemas.microsoft.com/office/drawing/2010/main" val="0"/>
+                        </a:ext>
+                      </a:extLst>
+                    </a:blip>
+                    <a:stretch>
+                      <a:fillRect/>
+                    </a:stretch>
+                  </pic:blipFill>
+                  <pic:spPr>
+                    <a:xfrm>
+                      <a:off x="0" y="0"/>
+                      <a:ext cx="5760720" cy="3648710"/>
+                    </a:xfrm>
+                    <a:prstGeom prst="rect">
+                      <a:avLst/>
+                    </a:prstGeom>
+                  </pic:spPr>
+                </pic:pic>
+              </a:graphicData>
+            </a:graphic>
+          </wp:inline>
+        </w:drawing>
+      </w:r>
+    </w:p>
+    <w:p>
+      <w:pPr>
+        <w:jc w:val="both"/>
+      </w:pPr>
+      <w:r>
+        <w:t xml:space="preserve">En jaune </w:t>
+      </w:r>
+      <w:r>
+        <w:t>f</w:t>
+      </w:r>
+      <w:r>
+        <w:rPr>
+          <w:vertAlign w:val="subscript"/>
+        </w:rPr>
+        <w:t>e</w:t>
+      </w:r>
+      <w:r>
+        <w:t xml:space="preserve">= </w:t>
+      </w:r>
+      <w:r>
+        <w:t xml:space="preserve">800Hz, on satisfait purement Shannon, présence d’un overshoot de 70% de la valeur finale du courant. On remarque aussi un comportement oscillatoire. En mauve </w:t>
+      </w:r>
+      <w:r>
+        <w:t>f</w:t>
+      </w:r>
+      <w:r>
+        <w:rPr>
+          <w:vertAlign w:val="subscript"/>
+        </w:rPr>
+        <w:t>e</w:t>
+      </w:r>
+      <w:r>
+        <w:t xml:space="preserve">= </w:t>
+      </w:r>
+      <w:r>
+        <w:t>10k</w:t>
+      </w:r>
+      <w:r>
+        <w:t>Hz</w:t>
+      </w:r>
+      <w:r>
+        <w:t>, on remarque un léger overshoot. En effet, on a une valeur de courant qui monte à 10.5 A, soit un dépassement de 5% qui est lié au retard évoqué plus haut. On peut alors valider notre correcteur en z, et on peut passer à l’implémentation sur Keil.</w:t>
+      </w:r>
+    </w:p>
+    <w:p>
+      <w:pPr>
+        <w:jc w:val="both"/>
+      </w:pPr>
+      <w:r>
+        <w:t>IMPLEMENTATION SUR KEIL :</w:t>
+      </w:r>
     </w:p>
     <w:sectPr>
       <w:pgSz w:w="11906" w:h="16838"/>

</xml_diff>